<commit_message>
klaar alles erin gezet
</commit_message>
<xml_diff>
--- a/eind/Eindrapport Project 3.docx
+++ b/eind/Eindrapport Project 3.docx
@@ -3576,30 +3576,549 @@
       </w:pPr>
       <w:bookmarkStart w:id="14" w:name="_Toc480295466"/>
       <w:r>
+        <w:lastRenderedPageBreak/>
         <w:t>Screenshots van de applicatie zelf</w:t>
       </w:r>
       <w:bookmarkEnd w:id="14"/>
+    </w:p>
+    <w:p>
+      <w:r>
+        <w:rPr>
+          <w:noProof/>
+          <w:lang w:val="en-US"/>
+        </w:rPr>
+        <w:drawing>
+          <wp:inline distT="0" distB="0" distL="0" distR="0" wp14:anchorId="15993C9B" wp14:editId="32B6C64C">
+            <wp:extent cx="3466465" cy="3992880"/>
+            <wp:effectExtent l="0" t="0" r="635" b="7620"/>
+            <wp:docPr id="13" name="Picture 13"/>
+            <wp:cNvGraphicFramePr>
+              <a:graphicFrameLocks xmlns:a="http://schemas.openxmlformats.org/drawingml/2006/main" noChangeAspect="1"/>
+            </wp:cNvGraphicFramePr>
+            <a:graphic xmlns:a="http://schemas.openxmlformats.org/drawingml/2006/main">
+              <a:graphicData uri="http://schemas.openxmlformats.org/drawingml/2006/picture">
+                <pic:pic xmlns:pic="http://schemas.openxmlformats.org/drawingml/2006/picture">
+                  <pic:nvPicPr>
+                    <pic:cNvPr id="13" name="2017-04-19 at 22-31-52.png"/>
+                    <pic:cNvPicPr/>
+                  </pic:nvPicPr>
+                  <pic:blipFill>
+                    <a:blip r:embed="rId18">
+                      <a:extLst>
+                        <a:ext uri="{28A0092B-C50C-407E-A947-70E740481C1C}">
+                          <a14:useLocalDpi xmlns:a14="http://schemas.microsoft.com/office/drawing/2010/main" val="0"/>
+                        </a:ext>
+                      </a:extLst>
+                    </a:blip>
+                    <a:stretch>
+                      <a:fillRect/>
+                    </a:stretch>
+                  </pic:blipFill>
+                  <pic:spPr>
+                    <a:xfrm>
+                      <a:off x="0" y="0"/>
+                      <a:ext cx="3466668" cy="3993114"/>
+                    </a:xfrm>
+                    <a:prstGeom prst="rect">
+                      <a:avLst/>
+                    </a:prstGeom>
+                  </pic:spPr>
+                </pic:pic>
+              </a:graphicData>
+            </a:graphic>
+          </wp:inline>
+        </w:drawing>
+      </w:r>
+      <w:r>
+        <w:rPr>
+          <w:noProof/>
+          <w:lang w:val="en-US"/>
+        </w:rPr>
+        <w:drawing>
+          <wp:inline distT="0" distB="0" distL="0" distR="0" wp14:anchorId="68BD1EB0" wp14:editId="3A4F2818">
+            <wp:extent cx="3819048" cy="5123809"/>
+            <wp:effectExtent l="0" t="0" r="0" b="1270"/>
+            <wp:docPr id="14" name="Picture 14"/>
+            <wp:cNvGraphicFramePr>
+              <a:graphicFrameLocks xmlns:a="http://schemas.openxmlformats.org/drawingml/2006/main" noChangeAspect="1"/>
+            </wp:cNvGraphicFramePr>
+            <a:graphic xmlns:a="http://schemas.openxmlformats.org/drawingml/2006/main">
+              <a:graphicData uri="http://schemas.openxmlformats.org/drawingml/2006/picture">
+                <pic:pic xmlns:pic="http://schemas.openxmlformats.org/drawingml/2006/picture">
+                  <pic:nvPicPr>
+                    <pic:cNvPr id="14" name="2017-04-19 at 22-32-18.png"/>
+                    <pic:cNvPicPr/>
+                  </pic:nvPicPr>
+                  <pic:blipFill>
+                    <a:blip r:embed="rId19">
+                      <a:extLst>
+                        <a:ext uri="{28A0092B-C50C-407E-A947-70E740481C1C}">
+                          <a14:useLocalDpi xmlns:a14="http://schemas.microsoft.com/office/drawing/2010/main" val="0"/>
+                        </a:ext>
+                      </a:extLst>
+                    </a:blip>
+                    <a:stretch>
+                      <a:fillRect/>
+                    </a:stretch>
+                  </pic:blipFill>
+                  <pic:spPr>
+                    <a:xfrm>
+                      <a:off x="0" y="0"/>
+                      <a:ext cx="3819048" cy="5123809"/>
+                    </a:xfrm>
+                    <a:prstGeom prst="rect">
+                      <a:avLst/>
+                    </a:prstGeom>
+                  </pic:spPr>
+                </pic:pic>
+              </a:graphicData>
+            </a:graphic>
+          </wp:inline>
+        </w:drawing>
+      </w:r>
+    </w:p>
+    <w:p>
+      <w:pPr>
+        <w:pStyle w:val="Heading2"/>
+      </w:pPr>
+      <w:r>
+        <w:rPr>
+          <w:noProof/>
+          <w:lang w:val="en-US"/>
+        </w:rPr>
+        <w:lastRenderedPageBreak/>
+        <w:drawing>
+          <wp:inline distT="0" distB="0" distL="0" distR="0">
+            <wp:extent cx="6686550" cy="3079750"/>
+            <wp:effectExtent l="0" t="0" r="0" b="6350"/>
+            <wp:docPr id="15" name="Picture 15"/>
+            <wp:cNvGraphicFramePr>
+              <a:graphicFrameLocks xmlns:a="http://schemas.openxmlformats.org/drawingml/2006/main" noChangeAspect="1"/>
+            </wp:cNvGraphicFramePr>
+            <a:graphic xmlns:a="http://schemas.openxmlformats.org/drawingml/2006/main">
+              <a:graphicData uri="http://schemas.openxmlformats.org/drawingml/2006/picture">
+                <pic:pic xmlns:pic="http://schemas.openxmlformats.org/drawingml/2006/picture">
+                  <pic:nvPicPr>
+                    <pic:cNvPr id="15" name="2017-04-19 at 22-32-33.png"/>
+                    <pic:cNvPicPr/>
+                  </pic:nvPicPr>
+                  <pic:blipFill>
+                    <a:blip r:embed="rId20">
+                      <a:extLst>
+                        <a:ext uri="{28A0092B-C50C-407E-A947-70E740481C1C}">
+                          <a14:useLocalDpi xmlns:a14="http://schemas.microsoft.com/office/drawing/2010/main" val="0"/>
+                        </a:ext>
+                      </a:extLst>
+                    </a:blip>
+                    <a:stretch>
+                      <a:fillRect/>
+                    </a:stretch>
+                  </pic:blipFill>
+                  <pic:spPr>
+                    <a:xfrm>
+                      <a:off x="0" y="0"/>
+                      <a:ext cx="6686550" cy="3079750"/>
+                    </a:xfrm>
+                    <a:prstGeom prst="rect">
+                      <a:avLst/>
+                    </a:prstGeom>
+                  </pic:spPr>
+                </pic:pic>
+              </a:graphicData>
+            </a:graphic>
+          </wp:inline>
+        </w:drawing>
+      </w:r>
+      <w:r>
+        <w:rPr>
+          <w:noProof/>
+          <w:lang w:val="en-US"/>
+        </w:rPr>
+        <w:drawing>
+          <wp:inline distT="0" distB="0" distL="0" distR="0">
+            <wp:extent cx="6686550" cy="3730625"/>
+            <wp:effectExtent l="0" t="0" r="0" b="3175"/>
+            <wp:docPr id="16" name="Picture 16"/>
+            <wp:cNvGraphicFramePr>
+              <a:graphicFrameLocks xmlns:a="http://schemas.openxmlformats.org/drawingml/2006/main" noChangeAspect="1"/>
+            </wp:cNvGraphicFramePr>
+            <a:graphic xmlns:a="http://schemas.openxmlformats.org/drawingml/2006/main">
+              <a:graphicData uri="http://schemas.openxmlformats.org/drawingml/2006/picture">
+                <pic:pic xmlns:pic="http://schemas.openxmlformats.org/drawingml/2006/picture">
+                  <pic:nvPicPr>
+                    <pic:cNvPr id="16" name="2017-04-19 at 22-32-48.png"/>
+                    <pic:cNvPicPr/>
+                  </pic:nvPicPr>
+                  <pic:blipFill>
+                    <a:blip r:embed="rId21">
+                      <a:extLst>
+                        <a:ext uri="{28A0092B-C50C-407E-A947-70E740481C1C}">
+                          <a14:useLocalDpi xmlns:a14="http://schemas.microsoft.com/office/drawing/2010/main" val="0"/>
+                        </a:ext>
+                      </a:extLst>
+                    </a:blip>
+                    <a:stretch>
+                      <a:fillRect/>
+                    </a:stretch>
+                  </pic:blipFill>
+                  <pic:spPr>
+                    <a:xfrm>
+                      <a:off x="0" y="0"/>
+                      <a:ext cx="6686550" cy="3730625"/>
+                    </a:xfrm>
+                    <a:prstGeom prst="rect">
+                      <a:avLst/>
+                    </a:prstGeom>
+                  </pic:spPr>
+                </pic:pic>
+              </a:graphicData>
+            </a:graphic>
+          </wp:inline>
+        </w:drawing>
+      </w:r>
+      <w:r>
+        <w:rPr>
+          <w:noProof/>
+          <w:lang w:val="en-US"/>
+        </w:rPr>
+        <w:lastRenderedPageBreak/>
+        <w:drawing>
+          <wp:inline distT="0" distB="0" distL="0" distR="0">
+            <wp:extent cx="6686550" cy="3728720"/>
+            <wp:effectExtent l="0" t="0" r="0" b="5080"/>
+            <wp:docPr id="17" name="Picture 17"/>
+            <wp:cNvGraphicFramePr>
+              <a:graphicFrameLocks xmlns:a="http://schemas.openxmlformats.org/drawingml/2006/main" noChangeAspect="1"/>
+            </wp:cNvGraphicFramePr>
+            <a:graphic xmlns:a="http://schemas.openxmlformats.org/drawingml/2006/main">
+              <a:graphicData uri="http://schemas.openxmlformats.org/drawingml/2006/picture">
+                <pic:pic xmlns:pic="http://schemas.openxmlformats.org/drawingml/2006/picture">
+                  <pic:nvPicPr>
+                    <pic:cNvPr id="17" name="2017-04-19 at 22-33-01.png"/>
+                    <pic:cNvPicPr/>
+                  </pic:nvPicPr>
+                  <pic:blipFill>
+                    <a:blip r:embed="rId22">
+                      <a:extLst>
+                        <a:ext uri="{28A0092B-C50C-407E-A947-70E740481C1C}">
+                          <a14:useLocalDpi xmlns:a14="http://schemas.microsoft.com/office/drawing/2010/main" val="0"/>
+                        </a:ext>
+                      </a:extLst>
+                    </a:blip>
+                    <a:stretch>
+                      <a:fillRect/>
+                    </a:stretch>
+                  </pic:blipFill>
+                  <pic:spPr>
+                    <a:xfrm>
+                      <a:off x="0" y="0"/>
+                      <a:ext cx="6686550" cy="3728720"/>
+                    </a:xfrm>
+                    <a:prstGeom prst="rect">
+                      <a:avLst/>
+                    </a:prstGeom>
+                  </pic:spPr>
+                </pic:pic>
+              </a:graphicData>
+            </a:graphic>
+          </wp:inline>
+        </w:drawing>
+      </w:r>
+      <w:r>
+        <w:rPr>
+          <w:noProof/>
+          <w:lang w:val="en-US"/>
+        </w:rPr>
+        <w:drawing>
+          <wp:inline distT="0" distB="0" distL="0" distR="0">
+            <wp:extent cx="4647619" cy="4647619"/>
+            <wp:effectExtent l="0" t="0" r="635" b="635"/>
+            <wp:docPr id="18" name="Picture 18"/>
+            <wp:cNvGraphicFramePr>
+              <a:graphicFrameLocks xmlns:a="http://schemas.openxmlformats.org/drawingml/2006/main" noChangeAspect="1"/>
+            </wp:cNvGraphicFramePr>
+            <a:graphic xmlns:a="http://schemas.openxmlformats.org/drawingml/2006/main">
+              <a:graphicData uri="http://schemas.openxmlformats.org/drawingml/2006/picture">
+                <pic:pic xmlns:pic="http://schemas.openxmlformats.org/drawingml/2006/picture">
+                  <pic:nvPicPr>
+                    <pic:cNvPr id="18" name="2017-04-19 at 22-33-24.png"/>
+                    <pic:cNvPicPr/>
+                  </pic:nvPicPr>
+                  <pic:blipFill>
+                    <a:blip r:embed="rId23">
+                      <a:extLst>
+                        <a:ext uri="{28A0092B-C50C-407E-A947-70E740481C1C}">
+                          <a14:useLocalDpi xmlns:a14="http://schemas.microsoft.com/office/drawing/2010/main" val="0"/>
+                        </a:ext>
+                      </a:extLst>
+                    </a:blip>
+                    <a:stretch>
+                      <a:fillRect/>
+                    </a:stretch>
+                  </pic:blipFill>
+                  <pic:spPr>
+                    <a:xfrm>
+                      <a:off x="0" y="0"/>
+                      <a:ext cx="4647619" cy="4647619"/>
+                    </a:xfrm>
+                    <a:prstGeom prst="rect">
+                      <a:avLst/>
+                    </a:prstGeom>
+                  </pic:spPr>
+                </pic:pic>
+              </a:graphicData>
+            </a:graphic>
+          </wp:inline>
+        </w:drawing>
+      </w:r>
+      <w:r>
+        <w:rPr>
+          <w:noProof/>
+          <w:lang w:val="en-US"/>
+        </w:rPr>
+        <w:lastRenderedPageBreak/>
+        <w:drawing>
+          <wp:inline distT="0" distB="0" distL="0" distR="0">
+            <wp:extent cx="6686550" cy="2781300"/>
+            <wp:effectExtent l="0" t="0" r="0" b="0"/>
+            <wp:docPr id="19" name="Picture 19"/>
+            <wp:cNvGraphicFramePr>
+              <a:graphicFrameLocks xmlns:a="http://schemas.openxmlformats.org/drawingml/2006/main" noChangeAspect="1"/>
+            </wp:cNvGraphicFramePr>
+            <a:graphic xmlns:a="http://schemas.openxmlformats.org/drawingml/2006/main">
+              <a:graphicData uri="http://schemas.openxmlformats.org/drawingml/2006/picture">
+                <pic:pic xmlns:pic="http://schemas.openxmlformats.org/drawingml/2006/picture">
+                  <pic:nvPicPr>
+                    <pic:cNvPr id="19" name="2017-04-19 at 22-33-36.png"/>
+                    <pic:cNvPicPr/>
+                  </pic:nvPicPr>
+                  <pic:blipFill>
+                    <a:blip r:embed="rId24">
+                      <a:extLst>
+                        <a:ext uri="{28A0092B-C50C-407E-A947-70E740481C1C}">
+                          <a14:useLocalDpi xmlns:a14="http://schemas.microsoft.com/office/drawing/2010/main" val="0"/>
+                        </a:ext>
+                      </a:extLst>
+                    </a:blip>
+                    <a:stretch>
+                      <a:fillRect/>
+                    </a:stretch>
+                  </pic:blipFill>
+                  <pic:spPr>
+                    <a:xfrm>
+                      <a:off x="0" y="0"/>
+                      <a:ext cx="6686550" cy="2781300"/>
+                    </a:xfrm>
+                    <a:prstGeom prst="rect">
+                      <a:avLst/>
+                    </a:prstGeom>
+                  </pic:spPr>
+                </pic:pic>
+              </a:graphicData>
+            </a:graphic>
+          </wp:inline>
+        </w:drawing>
+      </w:r>
+      <w:r>
+        <w:rPr>
+          <w:noProof/>
+          <w:lang w:val="en-US"/>
+        </w:rPr>
+        <w:drawing>
+          <wp:inline distT="0" distB="0" distL="0" distR="0">
+            <wp:extent cx="3447619" cy="4742857"/>
+            <wp:effectExtent l="0" t="0" r="635" b="635"/>
+            <wp:docPr id="20" name="Picture 20"/>
+            <wp:cNvGraphicFramePr>
+              <a:graphicFrameLocks xmlns:a="http://schemas.openxmlformats.org/drawingml/2006/main" noChangeAspect="1"/>
+            </wp:cNvGraphicFramePr>
+            <a:graphic xmlns:a="http://schemas.openxmlformats.org/drawingml/2006/main">
+              <a:graphicData uri="http://schemas.openxmlformats.org/drawingml/2006/picture">
+                <pic:pic xmlns:pic="http://schemas.openxmlformats.org/drawingml/2006/picture">
+                  <pic:nvPicPr>
+                    <pic:cNvPr id="20" name="2017-04-19 at 22-33-52.png"/>
+                    <pic:cNvPicPr/>
+                  </pic:nvPicPr>
+                  <pic:blipFill>
+                    <a:blip r:embed="rId25">
+                      <a:extLst>
+                        <a:ext uri="{28A0092B-C50C-407E-A947-70E740481C1C}">
+                          <a14:useLocalDpi xmlns:a14="http://schemas.microsoft.com/office/drawing/2010/main" val="0"/>
+                        </a:ext>
+                      </a:extLst>
+                    </a:blip>
+                    <a:stretch>
+                      <a:fillRect/>
+                    </a:stretch>
+                  </pic:blipFill>
+                  <pic:spPr>
+                    <a:xfrm>
+                      <a:off x="0" y="0"/>
+                      <a:ext cx="3447619" cy="4742857"/>
+                    </a:xfrm>
+                    <a:prstGeom prst="rect">
+                      <a:avLst/>
+                    </a:prstGeom>
+                  </pic:spPr>
+                </pic:pic>
+              </a:graphicData>
+            </a:graphic>
+          </wp:inline>
+        </w:drawing>
+      </w:r>
+      <w:r>
+        <w:rPr>
+          <w:noProof/>
+          <w:lang w:val="en-US"/>
+        </w:rPr>
+        <w:lastRenderedPageBreak/>
+        <w:drawing>
+          <wp:inline distT="0" distB="0" distL="0" distR="0">
+            <wp:extent cx="6686550" cy="3726815"/>
+            <wp:effectExtent l="0" t="0" r="0" b="6985"/>
+            <wp:docPr id="21" name="Picture 21"/>
+            <wp:cNvGraphicFramePr>
+              <a:graphicFrameLocks xmlns:a="http://schemas.openxmlformats.org/drawingml/2006/main" noChangeAspect="1"/>
+            </wp:cNvGraphicFramePr>
+            <a:graphic xmlns:a="http://schemas.openxmlformats.org/drawingml/2006/main">
+              <a:graphicData uri="http://schemas.openxmlformats.org/drawingml/2006/picture">
+                <pic:pic xmlns:pic="http://schemas.openxmlformats.org/drawingml/2006/picture">
+                  <pic:nvPicPr>
+                    <pic:cNvPr id="21" name="2017-04-19 at 22-34-02.png"/>
+                    <pic:cNvPicPr/>
+                  </pic:nvPicPr>
+                  <pic:blipFill>
+                    <a:blip r:embed="rId26">
+                      <a:extLst>
+                        <a:ext uri="{28A0092B-C50C-407E-A947-70E740481C1C}">
+                          <a14:useLocalDpi xmlns:a14="http://schemas.microsoft.com/office/drawing/2010/main" val="0"/>
+                        </a:ext>
+                      </a:extLst>
+                    </a:blip>
+                    <a:stretch>
+                      <a:fillRect/>
+                    </a:stretch>
+                  </pic:blipFill>
+                  <pic:spPr>
+                    <a:xfrm>
+                      <a:off x="0" y="0"/>
+                      <a:ext cx="6686550" cy="3726815"/>
+                    </a:xfrm>
+                    <a:prstGeom prst="rect">
+                      <a:avLst/>
+                    </a:prstGeom>
+                  </pic:spPr>
+                </pic:pic>
+              </a:graphicData>
+            </a:graphic>
+          </wp:inline>
+        </w:drawing>
+      </w:r>
+      <w:r>
+        <w:rPr>
+          <w:noProof/>
+          <w:lang w:val="en-US"/>
+        </w:rPr>
+        <w:drawing>
+          <wp:inline distT="0" distB="0" distL="0" distR="0">
+            <wp:extent cx="3476190" cy="3838095"/>
+            <wp:effectExtent l="0" t="0" r="0" b="0"/>
+            <wp:docPr id="22" name="Picture 22"/>
+            <wp:cNvGraphicFramePr>
+              <a:graphicFrameLocks xmlns:a="http://schemas.openxmlformats.org/drawingml/2006/main" noChangeAspect="1"/>
+            </wp:cNvGraphicFramePr>
+            <a:graphic xmlns:a="http://schemas.openxmlformats.org/drawingml/2006/main">
+              <a:graphicData uri="http://schemas.openxmlformats.org/drawingml/2006/picture">
+                <pic:pic xmlns:pic="http://schemas.openxmlformats.org/drawingml/2006/picture">
+                  <pic:nvPicPr>
+                    <pic:cNvPr id="22" name="2017-04-19 at 22-34-15.png"/>
+                    <pic:cNvPicPr/>
+                  </pic:nvPicPr>
+                  <pic:blipFill>
+                    <a:blip r:embed="rId27">
+                      <a:extLst>
+                        <a:ext uri="{28A0092B-C50C-407E-A947-70E740481C1C}">
+                          <a14:useLocalDpi xmlns:a14="http://schemas.microsoft.com/office/drawing/2010/main" val="0"/>
+                        </a:ext>
+                      </a:extLst>
+                    </a:blip>
+                    <a:stretch>
+                      <a:fillRect/>
+                    </a:stretch>
+                  </pic:blipFill>
+                  <pic:spPr>
+                    <a:xfrm>
+                      <a:off x="0" y="0"/>
+                      <a:ext cx="3476190" cy="3838095"/>
+                    </a:xfrm>
+                    <a:prstGeom prst="rect">
+                      <a:avLst/>
+                    </a:prstGeom>
+                  </pic:spPr>
+                </pic:pic>
+              </a:graphicData>
+            </a:graphic>
+          </wp:inline>
+        </w:drawing>
+      </w:r>
     </w:p>
     <w:p/>
     <w:p/>
+    <w:p>
+      <w:pPr>
+        <w:pStyle w:val="Heading2"/>
+      </w:pPr>
+      <w:bookmarkStart w:id="15" w:name="_Toc480295467"/>
+      <w:r>
+        <w:lastRenderedPageBreak/>
+        <w:t>De contributie grafiek</w:t>
+      </w:r>
+      <w:bookmarkEnd w:id="15"/>
+    </w:p>
+    <w:p>
+      <w:r>
+        <w:rPr>
+          <w:noProof/>
+          <w:lang w:val="en-US"/>
+        </w:rPr>
+        <w:drawing>
+          <wp:inline distT="0" distB="0" distL="0" distR="0" wp14:anchorId="788E66B8" wp14:editId="6CFEF6D1">
+            <wp:extent cx="6686550" cy="4531995"/>
+            <wp:effectExtent l="0" t="0" r="0" b="1905"/>
+            <wp:docPr id="1" name="Picture 1"/>
+            <wp:cNvGraphicFramePr>
+              <a:graphicFrameLocks xmlns:a="http://schemas.openxmlformats.org/drawingml/2006/main" noChangeAspect="1"/>
+            </wp:cNvGraphicFramePr>
+            <a:graphic xmlns:a="http://schemas.openxmlformats.org/drawingml/2006/main">
+              <a:graphicData uri="http://schemas.openxmlformats.org/drawingml/2006/picture">
+                <pic:pic xmlns:pic="http://schemas.openxmlformats.org/drawingml/2006/picture">
+                  <pic:nvPicPr>
+                    <pic:cNvPr id="1" name=""/>
+                    <pic:cNvPicPr/>
+                  </pic:nvPicPr>
+                  <pic:blipFill>
+                    <a:blip r:embed="rId28"/>
+                    <a:stretch>
+                      <a:fillRect/>
+                    </a:stretch>
+                  </pic:blipFill>
+                  <pic:spPr>
+                    <a:xfrm>
+                      <a:off x="0" y="0"/>
+                      <a:ext cx="6686550" cy="4531995"/>
+                    </a:xfrm>
+                    <a:prstGeom prst="rect">
+                      <a:avLst/>
+                    </a:prstGeom>
+                  </pic:spPr>
+                </pic:pic>
+              </a:graphicData>
+            </a:graphic>
+          </wp:inline>
+        </w:drawing>
+      </w:r>
+    </w:p>
     <w:p/>
-    <w:p>
-      <w:pPr>
-        <w:pStyle w:val="Heading2"/>
-      </w:pPr>
-      <w:bookmarkStart w:id="15" w:name="_Toc480295467"/>
-      <w:r>
-        <w:t>De contributie grafiek</w:t>
-      </w:r>
-      <w:bookmarkEnd w:id="15"/>
-    </w:p>
-    <w:p/>
-    <w:p/>
-    <w:p>
-      <w:r>
-        <w:br w:type="page"/>
-      </w:r>
-    </w:p>
     <w:p>
       <w:pPr>
         <w:pStyle w:val="Heading1"/>
@@ -3613,7 +4132,6 @@
         <w:rPr>
           <w:sz w:val="56"/>
         </w:rPr>
-        <w:lastRenderedPageBreak/>
         <w:t xml:space="preserve">Hoofdstuk 3 - </w:t>
       </w:r>
       <w:r>
@@ -3690,39 +4208,37 @@
       <w:r>
         <w:t xml:space="preserve"> er</w:t>
       </w:r>
-      <w:bookmarkStart w:id="18" w:name="_GoBack"/>
+      <w:r>
+        <w:t xml:space="preserve"> is</w:t>
+      </w:r>
+      <w:r>
+        <w:t xml:space="preserve"> gebeurd, hielden we onze hoofden</w:t>
+      </w:r>
+      <w:r>
+        <w:t xml:space="preserve"> erbij en zorgde</w:t>
+      </w:r>
+      <w:r>
+        <w:t>n we uiteindelijk</w:t>
+      </w:r>
+      <w:r>
+        <w:t xml:space="preserve"> voor een applicatie dat misschien wel</w:t>
+      </w:r>
+      <w:r>
+        <w:t xml:space="preserve"> gepubliceerd kan worden</w:t>
+      </w:r>
+      <w:r>
+        <w:t>.</w:t>
+      </w:r>
+    </w:p>
+    <w:p>
+      <w:pPr>
+        <w:pStyle w:val="Heading2"/>
+      </w:pPr>
+      <w:bookmarkStart w:id="18" w:name="_Toc480295470"/>
+      <w:r>
+        <w:t>Aanbevelingen</w:t>
+      </w:r>
       <w:bookmarkEnd w:id="18"/>
-      <w:r>
-        <w:t xml:space="preserve"> is</w:t>
-      </w:r>
-      <w:r>
-        <w:t xml:space="preserve"> gebeurd, hielden we onze hoofden</w:t>
-      </w:r>
-      <w:r>
-        <w:t xml:space="preserve"> erbij en zorgde</w:t>
-      </w:r>
-      <w:r>
-        <w:t>n we uiteindelijk</w:t>
-      </w:r>
-      <w:r>
-        <w:t xml:space="preserve"> voor een applicatie dat misschien wel</w:t>
-      </w:r>
-      <w:r>
-        <w:t xml:space="preserve"> gepubliceerd kan worden</w:t>
-      </w:r>
-      <w:r>
-        <w:t>.</w:t>
-      </w:r>
-    </w:p>
-    <w:p>
-      <w:pPr>
-        <w:pStyle w:val="Heading2"/>
-      </w:pPr>
-      <w:bookmarkStart w:id="19" w:name="_Toc480295470"/>
-      <w:r>
-        <w:t>Aanbevelingen</w:t>
-      </w:r>
-      <w:bookmarkEnd w:id="19"/>
     </w:p>
     <w:p>
       <w:r>
@@ -3735,16 +4251,9 @@
     <w:p/>
     <w:p/>
     <w:p/>
-    <w:p/>
-    <w:p/>
-    <w:p/>
-    <w:p/>
-    <w:p/>
-    <w:p/>
-    <w:p>
-      <w:r>
-        <w:br w:type="page"/>
-      </w:r>
+    <w:p>
+      <w:bookmarkStart w:id="19" w:name="_GoBack"/>
+      <w:bookmarkEnd w:id="19"/>
     </w:p>
     <w:p>
       <w:pPr>
@@ -3815,7 +4324,7 @@
                 <w:pStyle w:val="Bibliography"/>
                 <w:ind w:left="720" w:hanging="720"/>
               </w:pPr>
-              <w:hyperlink r:id="rId18" w:history="1">
+              <w:hyperlink r:id="rId29" w:history="1">
                 <w:r>
                   <w:rPr>
                     <w:rStyle w:val="Hyperlink"/>
@@ -3940,8 +4449,8 @@
       </w:pPr>
     </w:p>
     <w:sectPr>
-      <w:footerReference w:type="even" r:id="rId19"/>
-      <w:footerReference w:type="default" r:id="rId20"/>
+      <w:footerReference w:type="even" r:id="rId30"/>
+      <w:footerReference w:type="default" r:id="rId31"/>
       <w:pgSz w:w="11906" w:h="16838"/>
       <w:pgMar w:top="630" w:right="566" w:bottom="990" w:left="810" w:header="708" w:footer="0" w:gutter="0"/>
       <w:cols w:space="708"/>
@@ -4404,7 +4913,7 @@
           <w:rPr>
             <w:noProof/>
           </w:rPr>
-          <w:t>4</w:t>
+          <w:t>10</w:t>
         </w:r>
         <w:r>
           <w:rPr>
@@ -4471,7 +4980,7 @@
           <w:rPr>
             <w:noProof/>
           </w:rPr>
-          <w:t>5</w:t>
+          <w:t>9</w:t>
         </w:r>
         <w:r>
           <w:rPr>
@@ -5921,6 +6430,7 @@
     <w:lsdException w:name="HTML Sample" w:semiHidden="1" w:unhideWhenUsed="1"/>
     <w:lsdException w:name="HTML Typewriter" w:semiHidden="1" w:unhideWhenUsed="1"/>
     <w:lsdException w:name="HTML Variable" w:semiHidden="1" w:unhideWhenUsed="1"/>
+    <w:lsdException w:name="Normal Table" w:semiHidden="1" w:unhideWhenUsed="1"/>
     <w:lsdException w:name="annotation subject" w:semiHidden="1" w:unhideWhenUsed="1"/>
     <w:lsdException w:name="No List" w:semiHidden="1" w:unhideWhenUsed="1"/>
     <w:lsdException w:name="Outline List 1" w:semiHidden="1" w:unhideWhenUsed="1"/>
@@ -5965,6 +6475,7 @@
     <w:lsdException w:name="Table Professional" w:semiHidden="1" w:unhideWhenUsed="1"/>
     <w:lsdException w:name="Table Subtle 1" w:semiHidden="1" w:unhideWhenUsed="1"/>
     <w:lsdException w:name="Table Subtle 2" w:semiHidden="1" w:unhideWhenUsed="1"/>
+    <w:lsdException w:name="Table Web 1" w:semiHidden="1" w:unhideWhenUsed="1"/>
     <w:lsdException w:name="Table Web 2" w:semiHidden="1" w:unhideWhenUsed="1"/>
     <w:lsdException w:name="Table Web 3" w:semiHidden="1" w:unhideWhenUsed="1"/>
     <w:lsdException w:name="Balloon Text" w:semiHidden="1" w:unhideWhenUsed="1"/>
@@ -6858,7 +7369,7 @@
 </file>
 
 <file path=customXml/itemProps1.xml><?xml version="1.0" encoding="utf-8"?>
-<ds:datastoreItem xmlns:ds="http://schemas.openxmlformats.org/officeDocument/2006/customXml" ds:itemID="{E67B4621-C42D-41F3-B3DF-16AE0A5FD3BF}">
+<ds:datastoreItem xmlns:ds="http://schemas.openxmlformats.org/officeDocument/2006/customXml" ds:itemID="{5B29F12C-3540-46FA-974C-B33AECEEAAF9}">
   <ds:schemaRefs>
     <ds:schemaRef ds:uri="http://schemas.openxmlformats.org/officeDocument/2006/bibliography"/>
   </ds:schemaRefs>

</xml_diff>